<commit_message>
Updated R7 report, updated summed time
Kim has not yet reported time for R7 and the report must be updated to
reflect this.
</commit_message>
<xml_diff>
--- a/Docs/Progress Report R7.docx
+++ b/Docs/Progress Report R7.docx
@@ -7,45 +7,24 @@
         <w:pStyle w:val="Title"/>
       </w:pPr>
       <w:r>
-        <w:rPr>
-          <w:lang w:val="en-US"/>
-        </w:rPr>
         <w:t xml:space="preserve">Progress Report </w:t>
       </w:r>
       <w:r>
-        <w:rPr>
-          <w:lang w:val="en-US"/>
-        </w:rPr>
         <w:t>7</w:t>
       </w:r>
       <w:r>
-        <w:rPr>
-          <w:lang w:val="en-US"/>
-        </w:rPr>
         <w:t xml:space="preserve">: </w:t>
       </w:r>
       <w:r>
-        <w:rPr>
-          <w:lang w:val="en-US"/>
-        </w:rPr>
         <w:t>11</w:t>
       </w:r>
       <w:r>
-        <w:rPr>
-          <w:lang w:val="en-US"/>
-        </w:rPr>
         <w:t xml:space="preserve"> </w:t>
       </w:r>
       <w:r>
-        <w:rPr>
-          <w:lang w:val="en-US"/>
-        </w:rPr>
         <w:t>maj</w:t>
       </w:r>
       <w:r>
-        <w:rPr>
-          <w:lang w:val="en-US"/>
-        </w:rPr>
         <w:t xml:space="preserve"> 2012</w:t>
       </w:r>
     </w:p>
@@ -816,14 +795,13 @@
       </w:pPr>
       <w:r>
         <w:rPr>
-          <w:noProof/>
-          <w:lang w:eastAsia="sv-SE"/>
+          <w:lang w:val="en-US"/>
         </w:rPr>
         <w:drawing>
           <wp:inline distT="0" distB="0" distL="0" distR="0">
             <wp:extent cx="5760720" cy="5134794"/>
             <wp:effectExtent l="19050" t="0" r="11430" b="8706"/>
-            <wp:docPr id="4" name="Chart 2"/>
+            <wp:docPr id="1" name="Chart 1"/>
             <wp:cNvGraphicFramePr/>
             <a:graphic xmlns:a="http://schemas.openxmlformats.org/drawingml/2006/main">
               <a:graphicData uri="http://schemas.openxmlformats.org/drawingml/2006/chart">
@@ -929,7 +907,8 @@
       </w:pPr>
       <w:r>
         <w:rPr>
-          <w:lang w:val="en-US"/>
+          <w:noProof/>
+          <w:lang w:eastAsia="sv-SE"/>
         </w:rPr>
         <w:drawing>
           <wp:inline distT="0" distB="0" distL="0" distR="0">
@@ -976,7 +955,7 @@
           <wp:inline distT="0" distB="0" distL="0" distR="0">
             <wp:extent cx="4572000" cy="2743200"/>
             <wp:effectExtent l="19050" t="0" r="19050" b="0"/>
-            <wp:docPr id="3" name="Chart 2"/>
+            <wp:docPr id="2" name="Chart 2"/>
             <wp:cNvGraphicFramePr/>
             <a:graphic xmlns:a="http://schemas.openxmlformats.org/drawingml/2006/main">
               <a:graphicData uri="http://schemas.openxmlformats.org/drawingml/2006/chart">
@@ -986,14 +965,6 @@
           </wp:inline>
         </w:drawing>
       </w:r>
-    </w:p>
-    <w:p>
-      <w:pPr>
-        <w:pStyle w:val="NoSpacing"/>
-        <w:rPr>
-          <w:lang w:val="en-US"/>
-        </w:rPr>
-      </w:pPr>
     </w:p>
     <w:p>
       <w:pPr>
@@ -3942,143 +3913,143 @@
           </c:tx>
           <c:cat>
             <c:strRef>
-              <c:f>Sheet2!$C$3:$C$26</c:f>
+              <c:f>Sheet2!$C$29:$C$52</c:f>
               <c:strCache>
                 <c:ptCount val="24"/>
                 <c:pt idx="0">
-                  <c:v>R6 report</c:v>
+                  <c:v>Cleanup</c:v>
                 </c:pt>
                 <c:pt idx="1">
-                  <c:v>GameplayHandler class</c:v>
+                  <c:v>Testing</c:v>
                 </c:pt>
                 <c:pt idx="2">
-                  <c:v>Sound3D class</c:v>
+                  <c:v>PacmanGame</c:v>
                 </c:pt>
                 <c:pt idx="3">
+                  <c:v>L3 report</c:v>
+                </c:pt>
+                <c:pt idx="4">
+                  <c:v>Animation</c:v>
+                </c:pt>
+                <c:pt idx="5">
+                  <c:v>Eatable</c:v>
+                </c:pt>
+                <c:pt idx="6">
+                  <c:v>View::Pacman</c:v>
+                </c:pt>
+                <c:pt idx="7">
+                  <c:v>View::Ghost</c:v>
+                </c:pt>
+                <c:pt idx="8">
+                  <c:v>Camera controllers</c:v>
+                </c:pt>
+                <c:pt idx="9">
+                  <c:v>Scene</c:v>
+                </c:pt>
+                <c:pt idx="10">
+                  <c:v>Sprite font</c:v>
+                </c:pt>
+                <c:pt idx="11">
+                  <c:v>Table</c:v>
+                </c:pt>
+                <c:pt idx="12">
+                  <c:v>Menu</c:v>
+                </c:pt>
+                <c:pt idx="13">
+                  <c:v>Sprite</c:v>
+                </c:pt>
+                <c:pt idx="14">
+                  <c:v>Game screen</c:v>
+                </c:pt>
+                <c:pt idx="15">
                   <c:v>Particle system</c:v>
                 </c:pt>
-                <c:pt idx="4">
-                  <c:v>Game screen class</c:v>
-                </c:pt>
-                <c:pt idx="5">
-                  <c:v>Sprite class</c:v>
-                </c:pt>
-                <c:pt idx="6">
-                  <c:v>Menu class</c:v>
-                </c:pt>
-                <c:pt idx="7">
-                  <c:v>Table class</c:v>
-                </c:pt>
-                <c:pt idx="8">
-                  <c:v>SpriteFont class</c:v>
-                </c:pt>
-                <c:pt idx="9">
-                  <c:v>Environment class</c:v>
-                </c:pt>
-                <c:pt idx="10">
-                  <c:v>Camera controllers</c:v>
-                </c:pt>
-                <c:pt idx="11">
-                  <c:v>View::Ghost class</c:v>
-                </c:pt>
-                <c:pt idx="12">
-                  <c:v>View::Pacman class</c:v>
-                </c:pt>
-                <c:pt idx="13">
-                  <c:v>Pathfinding</c:v>
-                </c:pt>
-                <c:pt idx="14">
-                  <c:v>View::Eatable class</c:v>
-                </c:pt>
-                <c:pt idx="15">
-                  <c:v>Animation</c:v>
-                </c:pt>
                 <c:pt idx="16">
-                  <c:v>Model::Enemy class</c:v>
+                  <c:v>Sound3D</c:v>
                 </c:pt>
                 <c:pt idx="17">
-                  <c:v>Testing</c:v>
+                  <c:v>R7 report</c:v>
                 </c:pt>
                 <c:pt idx="18">
-                  <c:v>ModelObj class</c:v>
+                  <c:v>Resources</c:v>
                 </c:pt>
                 <c:pt idx="19">
-                  <c:v>3D modelling</c:v>
+                  <c:v>Create map file</c:v>
                 </c:pt>
                 <c:pt idx="20">
-                  <c:v>Cleanup</c:v>
+                  <c:v>ModelObj</c:v>
                 </c:pt>
                 <c:pt idx="21">
-                  <c:v>AI targeting</c:v>
+                  <c:v>LevelHandler</c:v>
                 </c:pt>
                 <c:pt idx="22">
-                  <c:v>Level class</c:v>
+                  <c:v>Environment</c:v>
                 </c:pt>
                 <c:pt idx="23">
-                  <c:v>Setup Redmine</c:v>
+                  <c:v>Line counter</c:v>
                 </c:pt>
               </c:strCache>
             </c:strRef>
           </c:cat>
           <c:val>
             <c:numRef>
-              <c:f>Sheet2!$D$3:$D$26</c:f>
+              <c:f>Sheet2!$D$29:$D$52</c:f>
               <c:numCache>
                 <c:formatCode>General</c:formatCode>
                 <c:ptCount val="24"/>
                 <c:pt idx="0">
-                  <c:v>2</c:v>
+                  <c:v>5</c:v>
                 </c:pt>
                 <c:pt idx="1">
-                  <c:v>5</c:v>
+                  <c:v>40</c:v>
                 </c:pt>
                 <c:pt idx="2">
-                  <c:v>2</c:v>
+                  <c:v>1</c:v>
                 </c:pt>
                 <c:pt idx="3">
                   <c:v>5</c:v>
                 </c:pt>
                 <c:pt idx="4">
-                  <c:v>7</c:v>
+                  <c:v>4</c:v>
                 </c:pt>
                 <c:pt idx="5">
-                  <c:v>5</c:v>
+                  <c:v>4</c:v>
                 </c:pt>
                 <c:pt idx="6">
+                  <c:v>4</c:v>
+                </c:pt>
+                <c:pt idx="7">
+                  <c:v>4</c:v>
+                </c:pt>
+                <c:pt idx="8">
                   <c:v>1</c:v>
                 </c:pt>
-                <c:pt idx="7">
-                  <c:v>3</c:v>
-                </c:pt>
-                <c:pt idx="8">
+                <c:pt idx="9">
+                  <c:v>2</c:v>
+                </c:pt>
+                <c:pt idx="10">
                   <c:v>4</c:v>
                 </c:pt>
-                <c:pt idx="9">
-                  <c:v>4</c:v>
-                </c:pt>
-                <c:pt idx="10">
-                  <c:v>5</c:v>
-                </c:pt>
                 <c:pt idx="11">
-                  <c:v>4</c:v>
+                  <c:v>1</c:v>
                 </c:pt>
                 <c:pt idx="12">
-                  <c:v>4</c:v>
+                  <c:v>1</c:v>
                 </c:pt>
                 <c:pt idx="13">
                   <c:v>4</c:v>
                 </c:pt>
                 <c:pt idx="14">
-                  <c:v>4</c:v>
+                  <c:v>5.5</c:v>
                 </c:pt>
                 <c:pt idx="15">
-                  <c:v>8</c:v>
+                  <c:v>3</c:v>
                 </c:pt>
                 <c:pt idx="16">
-                  <c:v>8</c:v>
+                  <c:v>2</c:v>
                 </c:pt>
                 <c:pt idx="17">
-                  <c:v>25</c:v>
+                  <c:v>2</c:v>
                 </c:pt>
                 <c:pt idx="18">
                   <c:v>0</c:v>
@@ -4118,122 +4089,119 @@
           </c:tx>
           <c:cat>
             <c:strRef>
-              <c:f>Sheet2!$C$3:$C$26</c:f>
+              <c:f>Sheet2!$C$29:$C$52</c:f>
               <c:strCache>
                 <c:ptCount val="24"/>
                 <c:pt idx="0">
-                  <c:v>R6 report</c:v>
+                  <c:v>Cleanup</c:v>
                 </c:pt>
                 <c:pt idx="1">
-                  <c:v>GameplayHandler class</c:v>
+                  <c:v>Testing</c:v>
                 </c:pt>
                 <c:pt idx="2">
-                  <c:v>Sound3D class</c:v>
+                  <c:v>PacmanGame</c:v>
                 </c:pt>
                 <c:pt idx="3">
+                  <c:v>L3 report</c:v>
+                </c:pt>
+                <c:pt idx="4">
+                  <c:v>Animation</c:v>
+                </c:pt>
+                <c:pt idx="5">
+                  <c:v>Eatable</c:v>
+                </c:pt>
+                <c:pt idx="6">
+                  <c:v>View::Pacman</c:v>
+                </c:pt>
+                <c:pt idx="7">
+                  <c:v>View::Ghost</c:v>
+                </c:pt>
+                <c:pt idx="8">
+                  <c:v>Camera controllers</c:v>
+                </c:pt>
+                <c:pt idx="9">
+                  <c:v>Scene</c:v>
+                </c:pt>
+                <c:pt idx="10">
+                  <c:v>Sprite font</c:v>
+                </c:pt>
+                <c:pt idx="11">
+                  <c:v>Table</c:v>
+                </c:pt>
+                <c:pt idx="12">
+                  <c:v>Menu</c:v>
+                </c:pt>
+                <c:pt idx="13">
+                  <c:v>Sprite</c:v>
+                </c:pt>
+                <c:pt idx="14">
+                  <c:v>Game screen</c:v>
+                </c:pt>
+                <c:pt idx="15">
                   <c:v>Particle system</c:v>
                 </c:pt>
-                <c:pt idx="4">
-                  <c:v>Game screen class</c:v>
-                </c:pt>
-                <c:pt idx="5">
-                  <c:v>Sprite class</c:v>
-                </c:pt>
-                <c:pt idx="6">
-                  <c:v>Menu class</c:v>
-                </c:pt>
-                <c:pt idx="7">
-                  <c:v>Table class</c:v>
-                </c:pt>
-                <c:pt idx="8">
-                  <c:v>SpriteFont class</c:v>
-                </c:pt>
-                <c:pt idx="9">
-                  <c:v>Environment class</c:v>
-                </c:pt>
-                <c:pt idx="10">
-                  <c:v>Camera controllers</c:v>
-                </c:pt>
-                <c:pt idx="11">
-                  <c:v>View::Ghost class</c:v>
-                </c:pt>
-                <c:pt idx="12">
-                  <c:v>View::Pacman class</c:v>
-                </c:pt>
-                <c:pt idx="13">
-                  <c:v>Pathfinding</c:v>
-                </c:pt>
-                <c:pt idx="14">
-                  <c:v>View::Eatable class</c:v>
-                </c:pt>
-                <c:pt idx="15">
-                  <c:v>Animation</c:v>
-                </c:pt>
                 <c:pt idx="16">
-                  <c:v>Model::Enemy class</c:v>
+                  <c:v>Sound3D</c:v>
                 </c:pt>
                 <c:pt idx="17">
-                  <c:v>Testing</c:v>
+                  <c:v>R7 report</c:v>
                 </c:pt>
                 <c:pt idx="18">
-                  <c:v>ModelObj class</c:v>
+                  <c:v>Resources</c:v>
                 </c:pt>
                 <c:pt idx="19">
-                  <c:v>3D modelling</c:v>
+                  <c:v>Create map file</c:v>
                 </c:pt>
                 <c:pt idx="20">
-                  <c:v>Cleanup</c:v>
+                  <c:v>ModelObj</c:v>
                 </c:pt>
                 <c:pt idx="21">
-                  <c:v>AI targeting</c:v>
+                  <c:v>LevelHandler</c:v>
                 </c:pt>
                 <c:pt idx="22">
-                  <c:v>Level class</c:v>
+                  <c:v>Environment</c:v>
                 </c:pt>
                 <c:pt idx="23">
-                  <c:v>Setup Redmine</c:v>
+                  <c:v>Line counter</c:v>
                 </c:pt>
               </c:strCache>
             </c:strRef>
           </c:cat>
           <c:val>
             <c:numRef>
-              <c:f>Sheet2!$E$3:$E$26</c:f>
+              <c:f>Sheet2!$E$29:$E$52</c:f>
               <c:numCache>
                 <c:formatCode>General</c:formatCode>
                 <c:ptCount val="24"/>
                 <c:pt idx="0">
-                  <c:v>4</c:v>
+                  <c:v>0</c:v>
                 </c:pt>
                 <c:pt idx="1">
-                  <c:v>1</c:v>
+                  <c:v>41</c:v>
                 </c:pt>
                 <c:pt idx="2">
                   <c:v>0</c:v>
                 </c:pt>
                 <c:pt idx="3">
-                  <c:v>5</c:v>
+                  <c:v>2</c:v>
                 </c:pt>
                 <c:pt idx="4">
                   <c:v>1</c:v>
                 </c:pt>
                 <c:pt idx="5">
-                  <c:v>3</c:v>
+                  <c:v>0</c:v>
                 </c:pt>
                 <c:pt idx="6">
-                  <c:v>0</c:v>
+                  <c:v>2.5</c:v>
                 </c:pt>
                 <c:pt idx="7">
                   <c:v>2</c:v>
                 </c:pt>
                 <c:pt idx="8">
-                  <c:v>0</c:v>
-                </c:pt>
-                <c:pt idx="9">
-                  <c:v>6</c:v>
+                  <c:v>3</c:v>
                 </c:pt>
                 <c:pt idx="10">
-                  <c:v>4</c:v>
+                  <c:v>2</c:v>
                 </c:pt>
                 <c:pt idx="11">
                   <c:v>0</c:v>
@@ -4242,60 +4210,60 @@
                   <c:v>0</c:v>
                 </c:pt>
                 <c:pt idx="13">
+                  <c:v>9.5</c:v>
+                </c:pt>
+                <c:pt idx="14">
+                  <c:v>2</c:v>
+                </c:pt>
+                <c:pt idx="15">
+                  <c:v>2.5</c:v>
+                </c:pt>
+                <c:pt idx="16">
+                  <c:v>0</c:v>
+                </c:pt>
+                <c:pt idx="17">
                   <c:v>3</c:v>
                 </c:pt>
-                <c:pt idx="14">
-                  <c:v>0</c:v>
-                </c:pt>
-                <c:pt idx="15">
-                  <c:v>13</c:v>
-                </c:pt>
-                <c:pt idx="16">
+                <c:pt idx="18">
+                  <c:v>0.5</c:v>
+                </c:pt>
+                <c:pt idx="19">
+                  <c:v>1.5</c:v>
+                </c:pt>
+                <c:pt idx="20">
+                  <c:v>6</c:v>
+                </c:pt>
+                <c:pt idx="21">
+                  <c:v>1</c:v>
+                </c:pt>
+                <c:pt idx="22">
                   <c:v>2</c:v>
                 </c:pt>
-                <c:pt idx="17">
-                  <c:v>0</c:v>
-                </c:pt>
-                <c:pt idx="18">
-                  <c:v>2</c:v>
-                </c:pt>
-                <c:pt idx="19">
-                  <c:v>2</c:v>
-                </c:pt>
-                <c:pt idx="20">
-                  <c:v>4</c:v>
-                </c:pt>
-                <c:pt idx="21">
-                  <c:v>2</c:v>
-                </c:pt>
-                <c:pt idx="22">
-                  <c:v>3</c:v>
-                </c:pt>
                 <c:pt idx="23">
-                  <c:v>3</c:v>
+                  <c:v>1.5</c:v>
                 </c:pt>
               </c:numCache>
             </c:numRef>
           </c:val>
         </c:ser>
-        <c:axId val="79693312"/>
-        <c:axId val="79694848"/>
+        <c:axId val="65879040"/>
+        <c:axId val="66262528"/>
       </c:barChart>
       <c:catAx>
-        <c:axId val="79693312"/>
+        <c:axId val="65879040"/>
         <c:scaling>
           <c:orientation val="minMax"/>
         </c:scaling>
         <c:axPos val="l"/>
         <c:tickLblPos val="nextTo"/>
-        <c:crossAx val="79694848"/>
+        <c:crossAx val="66262528"/>
         <c:crosses val="autoZero"/>
         <c:auto val="1"/>
         <c:lblAlgn val="ctr"/>
         <c:lblOffset val="100"/>
       </c:catAx>
       <c:valAx>
-        <c:axId val="79694848"/>
+        <c:axId val="66262528"/>
         <c:scaling>
           <c:orientation val="minMax"/>
         </c:scaling>
@@ -4303,7 +4271,7 @@
         <c:majorGridlines/>
         <c:numFmt formatCode="General" sourceLinked="1"/>
         <c:tickLblPos val="nextTo"/>
-        <c:crossAx val="79693312"/>
+        <c:crossAx val="65879040"/>
         <c:crosses val="autoZero"/>
         <c:crossBetween val="between"/>
       </c:valAx>
@@ -4762,24 +4730,24 @@
           </c:val>
         </c:ser>
         <c:overlap val="100"/>
-        <c:axId val="79743232"/>
-        <c:axId val="79753216"/>
+        <c:axId val="76962816"/>
+        <c:axId val="65773952"/>
       </c:barChart>
       <c:catAx>
-        <c:axId val="79743232"/>
+        <c:axId val="76962816"/>
         <c:scaling>
           <c:orientation val="minMax"/>
         </c:scaling>
         <c:axPos val="l"/>
         <c:tickLblPos val="nextTo"/>
-        <c:crossAx val="79753216"/>
+        <c:crossAx val="65773952"/>
         <c:crosses val="autoZero"/>
         <c:auto val="1"/>
         <c:lblAlgn val="ctr"/>
         <c:lblOffset val="100"/>
       </c:catAx>
       <c:valAx>
-        <c:axId val="79753216"/>
+        <c:axId val="65773952"/>
         <c:scaling>
           <c:orientation val="minMax"/>
         </c:scaling>
@@ -4787,7 +4755,7 @@
         <c:majorGridlines/>
         <c:numFmt formatCode="General" sourceLinked="1"/>
         <c:tickLblPos val="nextTo"/>
-        <c:crossAx val="79743232"/>
+        <c:crossAx val="76962816"/>
         <c:crosses val="autoZero"/>
         <c:crossBetween val="between"/>
       </c:valAx>
@@ -4857,7 +4825,7 @@
                   <c:v>5575</c:v>
                 </c:pt>
                 <c:pt idx="2">
-                  <c:v>7271</c:v>
+                  <c:v>7404</c:v>
                 </c:pt>
               </c:numCache>
             </c:numRef>
@@ -4910,31 +4878,31 @@
                   <c:v>3356</c:v>
                 </c:pt>
                 <c:pt idx="2">
-                  <c:v>3886</c:v>
+                  <c:v>3975</c:v>
                 </c:pt>
               </c:numCache>
             </c:numRef>
           </c:val>
         </c:ser>
         <c:marker val="1"/>
-        <c:axId val="80949248"/>
-        <c:axId val="80950784"/>
+        <c:axId val="65925504"/>
+        <c:axId val="65927040"/>
       </c:lineChart>
       <c:catAx>
-        <c:axId val="80949248"/>
+        <c:axId val="65925504"/>
         <c:scaling>
           <c:orientation val="minMax"/>
         </c:scaling>
         <c:axPos val="b"/>
         <c:tickLblPos val="nextTo"/>
-        <c:crossAx val="80950784"/>
+        <c:crossAx val="65927040"/>
         <c:crosses val="autoZero"/>
         <c:auto val="1"/>
         <c:lblAlgn val="ctr"/>
         <c:lblOffset val="100"/>
       </c:catAx>
       <c:valAx>
-        <c:axId val="80950784"/>
+        <c:axId val="65927040"/>
         <c:scaling>
           <c:orientation val="minMax"/>
         </c:scaling>
@@ -4942,7 +4910,7 @@
         <c:majorGridlines/>
         <c:numFmt formatCode="General" sourceLinked="1"/>
         <c:tickLblPos val="nextTo"/>
-        <c:crossAx val="80949248"/>
+        <c:crossAx val="65925504"/>
         <c:crosses val="autoZero"/>
         <c:crossBetween val="between"/>
       </c:valAx>

</xml_diff>